<commit_message>
Adición del enlace del repositorio en el documento instructivo
</commit_message>
<xml_diff>
--- a/Instrictivo.docx
+++ b/Instrictivo.docx
@@ -38,6 +38,15 @@
         </w:rPr>
         <w:t xml:space="preserve">Clonar el repositorio del enlace: </w:t>
       </w:r>
+      <w:hyperlink r:id="rId5" w:history="1">
+        <w:r>
+          <w:rPr>
+            <w:rStyle w:val="Hipervnculo"/>
+            <w:lang w:val="es-CO"/>
+          </w:rPr>
+          <w:t>https://github.com/haroldespitia/TechnicalApiuxTest.git</w:t>
+        </w:r>
+      </w:hyperlink>
     </w:p>
     <w:p>
       <w:pPr>
@@ -118,7 +127,15 @@
         <w:rPr>
           <w:rFonts w:ascii="Consolas" w:hAnsi="Consolas"/>
         </w:rPr>
-        <w:t>jdbc:postgresql</w:t>
+        <w:t>jd</w:t>
+      </w:r>
+      <w:bookmarkStart w:id="0" w:name="_GoBack"/>
+      <w:bookmarkEnd w:id="0"/>
+      <w:r>
+        <w:rPr>
+          <w:rFonts w:ascii="Consolas" w:hAnsi="Consolas"/>
+        </w:rPr>
+        <w:t>bc:postgresql</w:t>
       </w:r>
       <w:proofErr w:type="spellEnd"/>
       <w:r>
@@ -217,6 +234,7 @@
       <w:r>
         <w:rPr>
           <w:rFonts w:ascii="Consolas" w:hAnsi="Consolas"/>
+          <w:lang w:val="es-MX"/>
         </w:rPr>
         <w:t>mvn</w:t>
       </w:r>
@@ -224,6 +242,7 @@
       <w:r>
         <w:rPr>
           <w:rFonts w:ascii="Consolas" w:hAnsi="Consolas"/>
+          <w:lang w:val="es-MX"/>
         </w:rPr>
         <w:t xml:space="preserve"> </w:t>
       </w:r>
@@ -231,6 +250,7 @@
       <w:r>
         <w:rPr>
           <w:rFonts w:ascii="Consolas" w:hAnsi="Consolas"/>
+          <w:lang w:val="es-MX"/>
         </w:rPr>
         <w:t>clean</w:t>
       </w:r>
@@ -238,6 +258,7 @@
       <w:r>
         <w:rPr>
           <w:rFonts w:ascii="Consolas" w:hAnsi="Consolas"/>
+          <w:lang w:val="es-MX"/>
         </w:rPr>
         <w:t xml:space="preserve"> </w:t>
       </w:r>
@@ -245,6 +266,7 @@
       <w:r>
         <w:rPr>
           <w:rFonts w:ascii="Consolas" w:hAnsi="Consolas"/>
+          <w:lang w:val="es-MX"/>
         </w:rPr>
         <w:t>install</w:t>
       </w:r>
@@ -252,6 +274,7 @@
       <w:r>
         <w:rPr>
           <w:rFonts w:ascii="Consolas" w:hAnsi="Consolas"/>
+          <w:lang w:val="es-MX"/>
         </w:rPr>
         <w:t xml:space="preserve">. </w:t>
       </w:r>
@@ -278,6 +301,7 @@
       <w:r>
         <w:rPr>
           <w:rFonts w:ascii="Consolas" w:hAnsi="Consolas"/>
+          <w:lang w:val="es-MX"/>
         </w:rPr>
         <w:t>java -</w:t>
       </w:r>
@@ -285,6 +309,7 @@
       <w:r>
         <w:rPr>
           <w:rFonts w:ascii="Consolas" w:hAnsi="Consolas"/>
+          <w:lang w:val="es-MX"/>
         </w:rPr>
         <w:t>jar</w:t>
       </w:r>
@@ -292,6 +317,7 @@
       <w:r>
         <w:rPr>
           <w:rFonts w:ascii="Consolas" w:hAnsi="Consolas"/>
+          <w:lang w:val="es-MX"/>
         </w:rPr>
         <w:t xml:space="preserve"> .\target\TechnicalTest-0.0.1-SNAPSHOT.jar</w:t>
       </w:r>
@@ -337,6 +363,7 @@
       <w:r>
         <w:rPr>
           <w:rFonts w:ascii="Consolas" w:hAnsi="Consolas"/>
+          <w:lang w:val="es-MX"/>
         </w:rPr>
         <w:t>npm</w:t>
       </w:r>
@@ -344,6 +371,7 @@
       <w:r>
         <w:rPr>
           <w:rFonts w:ascii="Consolas" w:hAnsi="Consolas"/>
+          <w:lang w:val="es-MX"/>
         </w:rPr>
         <w:t xml:space="preserve"> </w:t>
       </w:r>
@@ -351,6 +379,7 @@
       <w:r>
         <w:rPr>
           <w:rFonts w:ascii="Consolas" w:hAnsi="Consolas"/>
+          <w:lang w:val="es-MX"/>
         </w:rPr>
         <w:t>install</w:t>
       </w:r>
@@ -412,8 +441,6 @@
         </w:rPr>
         <w:t>: http:localhost:4200</w:t>
       </w:r>
-      <w:bookmarkStart w:id="0" w:name="_GoBack"/>
-      <w:bookmarkEnd w:id="0"/>
     </w:p>
     <w:sectPr>
       <w:pgSz w:w="12240" w:h="15840"/>
@@ -1002,6 +1029,17 @@
       <w:szCs w:val="20"/>
     </w:rPr>
   </w:style>
+  <w:style w:type="character" w:styleId="Hipervnculo">
+    <w:name w:val="Hyperlink"/>
+    <w:basedOn w:val="Fuentedeprrafopredeter"/>
+    <w:uiPriority w:val="99"/>
+    <w:unhideWhenUsed/>
+    <w:rsid w:val="00C25862"/>
+    <w:rPr>
+      <w:color w:val="0563C1" w:themeColor="hyperlink"/>
+      <w:u w:val="single"/>
+    </w:rPr>
+  </w:style>
 </w:styles>
 </file>
 

</xml_diff>